<commit_message>
Dodat SSU, izmenjene sitnice
</commit_message>
<xml_diff>
--- a/SSU/SSU_Pregled_Svojih_Recenzija.docx
+++ b/SSU/SSU_Pregled_Svojih_Recenzija.docx
@@ -323,8 +323,6 @@
               </w:rPr>
               <w:t>6</w:t>
             </w:r>
-            <w:bookmarkStart w:id="0" w:name="_GoBack"/>
-            <w:bookmarkEnd w:id="0"/>
             <w:r>
               <w:rPr>
                 <w:lang w:val="sr-Latn-RS"/>
@@ -1603,26 +1601,56 @@
       <w:pPr>
         <w:pStyle w:val="Heading1"/>
       </w:pPr>
-      <w:bookmarkStart w:id="1" w:name="_Toc11946453"/>
+      <w:bookmarkStart w:id="0" w:name="_Toc11946453"/>
       <w:r>
         <w:lastRenderedPageBreak/>
         <w:t>Uvod</w:t>
       </w:r>
+      <w:bookmarkEnd w:id="0"/>
+    </w:p>
+    <w:p>
+      <w:pPr>
+        <w:pStyle w:val="Heading2"/>
+        <w:rPr>
+          <w:lang w:val="sr-Latn-RS"/>
+        </w:rPr>
+      </w:pPr>
+      <w:bookmarkStart w:id="1" w:name="_Toc11946454"/>
+      <w:r>
+        <w:rPr>
+          <w:lang w:val="sr-Latn-RS"/>
+        </w:rPr>
+        <w:t>Rezime</w:t>
+      </w:r>
       <w:bookmarkEnd w:id="1"/>
     </w:p>
     <w:p>
       <w:pPr>
+        <w:pStyle w:val="Style1"/>
+      </w:pPr>
+      <w:r>
+        <w:t xml:space="preserve">Definisanje scenarija upotrebe pri </w:t>
+      </w:r>
+      <w:r>
+        <w:t>pregledu svojih recenzija od strane Gurmana</w:t>
+      </w:r>
+      <w:r>
+        <w:t>, sa primerima odgovarajućih html stranica.</w:t>
+      </w:r>
+    </w:p>
+    <w:p>
+      <w:pPr>
         <w:pStyle w:val="Heading2"/>
         <w:rPr>
           <w:lang w:val="sr-Latn-RS"/>
         </w:rPr>
       </w:pPr>
-      <w:bookmarkStart w:id="2" w:name="_Toc11946454"/>
-      <w:r>
-        <w:rPr>
-          <w:lang w:val="sr-Latn-RS"/>
-        </w:rPr>
-        <w:t>Rezime</w:t>
+      <w:bookmarkStart w:id="2" w:name="_Toc11946455"/>
+      <w:r>
+        <w:rPr>
+          <w:lang w:val="sr-Latn-RS"/>
+        </w:rPr>
+        <w:t>Namena dokumenta i ciljne grupe</w:t>
       </w:r>
       <w:bookmarkEnd w:id="2"/>
     </w:p>
@@ -1631,13 +1659,10 @@
         <w:pStyle w:val="Style1"/>
       </w:pPr>
       <w:r>
-        <w:t xml:space="preserve">Definisanje scenarija upotrebe pri </w:t>
-      </w:r>
-      <w:r>
-        <w:t>pregledu svojih recenzija od strane Gurmana</w:t>
-      </w:r>
-      <w:r>
-        <w:t>, sa primerima odgovarajućih html stranica.</w:t>
+        <w:t>Ovaj dokument služi članovima tima u projektovanju aplikacije, kao i pri njenom testiranju kasnije</w:t>
+      </w:r>
+      <w:r>
+        <w:t>.</w:t>
       </w:r>
     </w:p>
     <w:p>
@@ -1647,41 +1672,14 @@
           <w:lang w:val="sr-Latn-RS"/>
         </w:rPr>
       </w:pPr>
-      <w:bookmarkStart w:id="3" w:name="_Toc11946455"/>
-      <w:r>
-        <w:rPr>
-          <w:lang w:val="sr-Latn-RS"/>
-        </w:rPr>
-        <w:t>Namena dokumenta i ciljne grupe</w:t>
+      <w:bookmarkStart w:id="3" w:name="_Toc11946456"/>
+      <w:r>
+        <w:rPr>
+          <w:lang w:val="sr-Latn-RS"/>
+        </w:rPr>
+        <w:t>Reference</w:t>
       </w:r>
       <w:bookmarkEnd w:id="3"/>
-    </w:p>
-    <w:p>
-      <w:pPr>
-        <w:pStyle w:val="Style1"/>
-      </w:pPr>
-      <w:r>
-        <w:t>Ovaj dokument služi članovima tima u projektovanju aplikacije, kao i pri njenom testiranju kasnije</w:t>
-      </w:r>
-      <w:r>
-        <w:t>.</w:t>
-      </w:r>
-    </w:p>
-    <w:p>
-      <w:pPr>
-        <w:pStyle w:val="Heading2"/>
-        <w:rPr>
-          <w:lang w:val="sr-Latn-RS"/>
-        </w:rPr>
-      </w:pPr>
-      <w:bookmarkStart w:id="4" w:name="_Toc11946456"/>
-      <w:r>
-        <w:rPr>
-          <w:lang w:val="sr-Latn-RS"/>
-        </w:rPr>
-        <w:t>Reference</w:t>
-      </w:r>
-      <w:bookmarkEnd w:id="4"/>
     </w:p>
     <w:p>
       <w:pPr>
@@ -1726,43 +1724,51 @@
           <w:lang w:val="sr-Latn-RS"/>
         </w:rPr>
       </w:pPr>
-      <w:bookmarkStart w:id="5" w:name="_Toc11946457"/>
+      <w:bookmarkStart w:id="4" w:name="_Toc11946457"/>
       <w:r>
         <w:rPr>
           <w:lang w:val="sr-Latn-RS"/>
         </w:rPr>
         <w:t>Otvorena pitanja</w:t>
       </w:r>
+      <w:bookmarkEnd w:id="4"/>
+    </w:p>
+    <w:p>
+      <w:pPr>
+        <w:pStyle w:val="Style1"/>
+      </w:pPr>
+      <w:r>
+        <w:t>Nema.</w:t>
+      </w:r>
+    </w:p>
+    <w:p>
+      <w:pPr>
+        <w:pStyle w:val="Heading1"/>
+        <w:rPr>
+          <w:lang w:val="sr-Latn-RS"/>
+        </w:rPr>
+      </w:pPr>
+      <w:bookmarkStart w:id="5" w:name="_Toc11946458"/>
+      <w:r>
+        <w:rPr>
+          <w:lang w:val="sr-Latn-RS"/>
+        </w:rPr>
+        <w:t xml:space="preserve">Scenario </w:t>
+      </w:r>
+      <w:r>
+        <w:rPr>
+          <w:lang w:val="sr-Latn-RS"/>
+        </w:rPr>
+        <w:t xml:space="preserve">pregleda </w:t>
+      </w:r>
       <w:bookmarkEnd w:id="5"/>
-    </w:p>
-    <w:p>
-      <w:pPr>
-        <w:pStyle w:val="Style1"/>
-      </w:pPr>
-      <w:r>
-        <w:t>Nema.</w:t>
-      </w:r>
-    </w:p>
-    <w:p>
-      <w:pPr>
-        <w:pStyle w:val="Heading1"/>
-        <w:rPr>
-          <w:lang w:val="sr-Latn-RS"/>
-        </w:rPr>
-      </w:pPr>
-      <w:bookmarkStart w:id="6" w:name="_Toc11946458"/>
-      <w:r>
-        <w:rPr>
-          <w:lang w:val="sr-Latn-RS"/>
-        </w:rPr>
-        <w:t xml:space="preserve">Scenario </w:t>
-      </w:r>
-      <w:r>
-        <w:rPr>
-          <w:lang w:val="sr-Latn-RS"/>
-        </w:rPr>
-        <w:t>pregleda profila Gurmana</w:t>
-      </w:r>
+      <w:r>
+        <w:rPr>
+          <w:lang w:val="sr-Latn-RS"/>
+        </w:rPr>
+        <w:t>svojih recenzija</w:t>
+      </w:r>
+      <w:bookmarkStart w:id="6" w:name="_GoBack"/>
       <w:bookmarkEnd w:id="6"/>
     </w:p>
     <w:p>
@@ -5539,7 +5545,7 @@
 </file>
 
 <file path=customXml/itemProps1.xml><?xml version="1.0" encoding="utf-8"?>
-<ds:datastoreItem xmlns:ds="http://schemas.openxmlformats.org/officeDocument/2006/customXml" ds:itemID="{91C10A81-1A2B-430A-904A-6DD45D31835A}">
+<ds:datastoreItem xmlns:ds="http://schemas.openxmlformats.org/officeDocument/2006/customXml" ds:itemID="{F40B5F77-B968-4953-8D50-F9B1A121A714}">
   <ds:schemaRefs>
     <ds:schemaRef ds:uri="http://schemas.openxmlformats.org/officeDocument/2006/bibliography"/>
   </ds:schemaRefs>

</xml_diff>